<commit_message>
updating docs for use later
</commit_message>
<xml_diff>
--- a/docs/dev_notes.docx
+++ b/docs/dev_notes.docx
@@ -17,27 +17,77 @@
     <w:p/>
     <w:p>
       <w:r>
-        <w:t>Deliverables: atleast 3 versions</w:t>
+        <w:t>Copy and paste the FR and NFR to top of dev diary and talk about why and stuff.</w:t>
+      </w:r>
+    </w:p>
+    <w:p>
+      <w:pPr>
+        <w:rPr>
+          <w:b/>
+          <w:bCs/>
+        </w:rPr>
+      </w:pPr>
+    </w:p>
+    <w:p>
+      <w:r>
+        <w:t xml:space="preserve">Deliverables: </w:t>
+      </w:r>
+      <w:r>
+        <w:t>at least</w:t>
+      </w:r>
+      <w:r>
+        <w:t xml:space="preserve"> 3 versions</w:t>
       </w:r>
     </w:p>
     <w:p/>
     <w:p>
       <w:r>
-        <w:t>Version Discussion :</w:t>
-      </w:r>
-    </w:p>
-    <w:p>
-      <w:r>
-        <w:t>V1: DB , admin , registration. What</w:t>
+        <w:t xml:space="preserve">Version </w:t>
+      </w:r>
+      <w:r>
+        <w:t>Discussion:</w:t>
+      </w:r>
+    </w:p>
+    <w:p>
+      <w:r>
+        <w:t xml:space="preserve">V1: </w:t>
+      </w:r>
+      <w:r>
+        <w:t>DB,</w:t>
+      </w:r>
+      <w:r>
+        <w:t xml:space="preserve"> admin</w:t>
       </w:r>
       <w:r>
         <w:t xml:space="preserve"> </w:t>
       </w:r>
-      <w:proofErr w:type="gramStart"/>
-      <w:r>
-        <w:t>FR,NFR</w:t>
-      </w:r>
-      <w:proofErr w:type="gramEnd"/>
+      <w:r>
+        <w:t>login,</w:t>
+      </w:r>
+      <w:r>
+        <w:t xml:space="preserve"> registration &amp; super admin creation </w:t>
+      </w:r>
+      <w:r>
+        <w:t xml:space="preserve"> ,</w:t>
+      </w:r>
+      <w:r>
+        <w:t xml:space="preserve"> user </w:t>
+      </w:r>
+      <w:r>
+        <w:t xml:space="preserve"> registration</w:t>
+      </w:r>
+      <w:r>
+        <w:t xml:space="preserve"> &amp; login.</w:t>
+      </w:r>
+      <w:r>
+        <w:t xml:space="preserve"> What</w:t>
+      </w:r>
+      <w:r>
+        <w:t xml:space="preserve"> </w:t>
+      </w:r>
+      <w:r>
+        <w:t>FR, NFR</w:t>
+      </w:r>
       <w:r>
         <w:t xml:space="preserve"> are met</w:t>
       </w:r>
@@ -49,11 +99,9 @@
       <w:r>
         <w:t xml:space="preserve">t </w:t>
       </w:r>
-      <w:proofErr w:type="gramStart"/>
-      <w:r>
-        <w:t>FR,NFR</w:t>
-      </w:r>
-      <w:proofErr w:type="gramEnd"/>
+      <w:r>
+        <w:t>FR, NFR</w:t>
+      </w:r>
       <w:r>
         <w:t xml:space="preserve"> are met</w:t>
       </w:r>
@@ -62,7 +110,69 @@
       <w:r>
         <w:t>V3: make it pretty</w:t>
       </w:r>
-    </w:p>
+      <w:r>
+        <w:t xml:space="preserve"> and add extra NF static pages</w:t>
+      </w:r>
+    </w:p>
+    <w:p/>
+    <w:p/>
+    <w:p>
+      <w:r>
+        <w:t>V1 Development:</w:t>
+      </w:r>
+      <w:r>
+        <w:br/>
+      </w:r>
+    </w:p>
+    <w:p>
+      <w:r>
+        <w:t>Database (without DB there is no point existing)</w:t>
+      </w:r>
+    </w:p>
+    <w:p>
+      <w:r>
+        <w:t>Admin Systems including a one-time super registration for the “SYSADM”</w:t>
+      </w:r>
+    </w:p>
+    <w:p>
+      <w:r>
+        <w:t>General User login and registration</w:t>
+      </w:r>
+    </w:p>
+    <w:p>
+      <w:r>
+        <w:t>Bog standard “dashboard” page that will just spit out user details to them</w:t>
+      </w:r>
+    </w:p>
+    <w:p/>
+    <w:p>
+      <w:r>
+        <w:t>V2 Development:</w:t>
+      </w:r>
+    </w:p>
+    <w:p>
+      <w:r>
+        <w:t>The rest of the Processing PHP needed.</w:t>
+      </w:r>
+    </w:p>
+    <w:p>
+      <w:r>
+        <w:t>This could include processing bookings for a hotel system etc</w:t>
+      </w:r>
+    </w:p>
+    <w:p/>
+    <w:p>
+      <w:r>
+        <w:t xml:space="preserve">V3 Development: </w:t>
+      </w:r>
+    </w:p>
+    <w:p>
+      <w:r>
+        <w:t>All the pretty stuff like CSS and that</w:t>
+      </w:r>
+    </w:p>
+    <w:p/>
+    <w:p/>
     <w:sectPr>
       <w:pgSz w:w="11906" w:h="16838"/>
       <w:pgMar w:top="1440" w:right="1440" w:bottom="1440" w:left="1440" w:header="708" w:footer="708" w:gutter="0"/>

</xml_diff>